<commit_message>
add nvme_cmd struct(contain cmdslottag)
</commit_message>
<xml_diff>
--- a/worflow.docx
+++ b/worflow.docx
@@ -19,15 +19,96 @@
         <w:t>先整理好内存空间的使用</w:t>
       </w:r>
     </w:p>
+    <w:p>
+      <w:r>
+        <w:rPr>
+          <w:rFonts w:hint="eastAsia"/>
+        </w:rPr>
+        <w:t>2.</w:t>
+      </w:r>
+      <w:r>
+        <w:rPr>
+          <w:rFonts w:hint="eastAsia"/>
+        </w:rPr>
+        <w:t>在全新的</w:t>
+      </w:r>
+      <w:r>
+        <w:rPr>
+          <w:rFonts w:hint="eastAsia"/>
+        </w:rPr>
+        <w:t>F</w:t>
+      </w:r>
+      <w:r>
+        <w:t>TL</w:t>
+      </w:r>
+      <w:r>
+        <w:rPr>
+          <w:rFonts w:hint="eastAsia"/>
+        </w:rPr>
+        <w:t>中引入</w:t>
+      </w:r>
+      <w:r>
+        <w:rPr>
+          <w:rFonts w:hint="eastAsia"/>
+        </w:rPr>
+        <w:t>cmd</w:t>
+      </w:r>
+      <w:r>
+        <w:t>Slot</w:t>
+      </w:r>
+      <w:r>
+        <w:rPr>
+          <w:rFonts w:hint="eastAsia"/>
+        </w:rPr>
+        <w:t>来完成</w:t>
+      </w:r>
+      <w:r>
+        <w:rPr>
+          <w:rFonts w:hint="eastAsia"/>
+        </w:rPr>
+        <w:t>global</w:t>
+      </w:r>
+      <w:r>
+        <w:t xml:space="preserve"> workload schedule.</w:t>
+      </w:r>
+    </w:p>
+    <w:p>
+      <w:pPr>
+        <w:rPr>
+          <w:rFonts w:hint="eastAsia"/>
+        </w:rPr>
+      </w:pPr>
+      <w:r>
+        <w:rPr>
+          <w:rFonts w:hint="eastAsia"/>
+        </w:rPr>
+        <w:t>3</w:t>
+      </w:r>
+      <w:r>
+        <w:t>.</w:t>
+      </w:r>
+      <w:r>
+        <w:rPr>
+          <w:rFonts w:hint="eastAsia"/>
+        </w:rPr>
+        <w:t>对于</w:t>
+      </w:r>
+      <w:r>
+        <w:rPr>
+          <w:rFonts w:hint="eastAsia"/>
+        </w:rPr>
+        <w:t>main</w:t>
+      </w:r>
+      <w:r>
+        <w:rPr>
+          <w:rFonts w:hint="eastAsia"/>
+        </w:rPr>
+        <w:t>函数，每个状态进行分析要做到功能的一致性。</w:t>
+      </w:r>
+    </w:p>
     <w:p/>
     <w:p/>
-    <w:p>
-      <w:pPr>
-        <w:rPr>
-          <w:rFonts w:hint="eastAsia"/>
-        </w:rPr>
-      </w:pPr>
-    </w:p>
+    <w:p/>
     <w:sectPr>
       <w:pgSz w:w="11906" w:h="16838"/>
       <w:pgMar w:top="1440" w:right="1800" w:bottom="1440" w:left="1800" w:header="851" w:footer="992" w:gutter="0"/>

</xml_diff>

<commit_message>
we decide to use 4096 for ftl lba which is originally to be 8192 to simplify the logic. and complete function to transfer nvme to slice
</commit_message>
<xml_diff>
--- a/worflow.docx
+++ b/worflow.docx
@@ -47,6 +47,7 @@
         </w:rPr>
         <w:t>中引入</w:t>
       </w:r>
+      <w:proofErr w:type="spellStart"/>
       <w:r>
         <w:rPr>
           <w:rFonts w:hint="eastAsia"/>
@@ -56,6 +57,7 @@
       <w:r>
         <w:t>Slot</w:t>
       </w:r>
+      <w:proofErr w:type="spellEnd"/>
       <w:r>
         <w:rPr>
           <w:rFonts w:hint="eastAsia"/>
@@ -73,11 +75,6 @@
       </w:r>
     </w:p>
     <w:p>
-      <w:pPr>
-        <w:rPr>
-          <w:rFonts w:hint="eastAsia"/>
-        </w:rPr>
-      </w:pPr>
       <w:r>
         <w:rPr>
           <w:rFonts w:hint="eastAsia"/>
@@ -104,6 +101,170 @@
           <w:rFonts w:hint="eastAsia"/>
         </w:rPr>
         <w:t>函数，每个状态进行分析要做到功能的一致性。</w:t>
+      </w:r>
+    </w:p>
+    <w:p>
+      <w:r>
+        <w:rPr>
+          <w:rFonts w:hint="eastAsia"/>
+        </w:rPr>
+        <w:t>4.</w:t>
+      </w:r>
+      <w:r>
+        <w:rPr>
+          <w:rFonts w:hint="eastAsia"/>
+        </w:rPr>
+        <w:t>先修改</w:t>
+      </w:r>
+      <w:r>
+        <w:rPr>
+          <w:rFonts w:hint="eastAsia"/>
+        </w:rPr>
+        <w:t>io</w:t>
+      </w:r>
+      <w:r>
+        <w:t xml:space="preserve"> </w:t>
+      </w:r>
+      <w:r>
+        <w:rPr>
+          <w:rFonts w:hint="eastAsia"/>
+        </w:rPr>
+        <w:t>write</w:t>
+      </w:r>
+      <w:r>
+        <w:rPr>
+          <w:rFonts w:hint="eastAsia"/>
+        </w:rPr>
+        <w:t>的</w:t>
+      </w:r>
+      <w:r>
+        <w:rPr>
+          <w:rFonts w:hint="eastAsia"/>
+        </w:rPr>
+        <w:t>transform2slice</w:t>
+      </w:r>
+      <w:r>
+        <w:rPr>
+          <w:rFonts w:hint="eastAsia"/>
+        </w:rPr>
+        <w:t>，</w:t>
+      </w:r>
+    </w:p>
+    <w:p>
+      <w:pPr>
+        <w:pStyle w:val="a3"/>
+        <w:widowControl/>
+        <w:numPr>
+          <w:ilvl w:val="0"/>
+          <w:numId w:val="2"/>
+        </w:numPr>
+        <w:shd w:val="clear" w:color="auto" w:fill="FFFFFF"/>
+        <w:spacing w:line="285" w:lineRule="atLeast"/>
+        <w:ind w:firstLineChars="0"/>
+        <w:jc w:val="left"/>
+        <w:rPr>
+          <w:rFonts w:ascii="Consolas" w:hAnsi="Consolas" w:cs="宋体"/>
+          <w:color w:val="000000"/>
+          <w:kern w:val="0"/>
+          <w:szCs w:val="21"/>
+        </w:rPr>
+      </w:pPr>
+      <w:r>
+        <w:rPr>
+          <w:rFonts w:hint="eastAsia"/>
+        </w:rPr>
+        <w:t>先将</w:t>
+      </w:r>
+      <w:r>
+        <w:rPr>
+          <w:rFonts w:ascii="Consolas" w:hAnsi="Consolas" w:cs="宋体"/>
+          <w:color w:val="0000FF"/>
+          <w:kern w:val="0"/>
+          <w:szCs w:val="21"/>
+        </w:rPr>
+        <w:t>BYTES_PER_DATA_REGION_OF_SLICE</w:t>
+      </w:r>
+      <w:r>
+        <w:rPr>
+          <w:rFonts w:hint="eastAsia"/>
+        </w:rPr>
+        <w:t>从</w:t>
+      </w:r>
+      <w:r>
+        <w:rPr>
+          <w:rFonts w:hint="eastAsia"/>
+        </w:rPr>
+        <w:t>8192-&gt;</w:t>
+      </w:r>
+      <w:r>
+        <w:t>4096</w:t>
+      </w:r>
+    </w:p>
+    <w:p>
+      <w:pPr>
+        <w:pStyle w:val="a3"/>
+        <w:numPr>
+          <w:ilvl w:val="0"/>
+          <w:numId w:val="2"/>
+        </w:numPr>
+        <w:ind w:firstLineChars="0"/>
+        <w:rPr>
+          <w:rFonts w:hint="eastAsia"/>
+        </w:rPr>
+      </w:pPr>
+      <w:r>
+        <w:rPr>
+          <w:rFonts w:hint="eastAsia"/>
+        </w:rPr>
+        <w:t>在</w:t>
+      </w:r>
+      <w:proofErr w:type="spellStart"/>
+      <w:r>
+        <w:rPr>
+          <w:rFonts w:hint="eastAsia"/>
+        </w:rPr>
+        <w:t>ssd</w:t>
+      </w:r>
+      <w:proofErr w:type="spellEnd"/>
+      <w:r>
+        <w:t xml:space="preserve"> </w:t>
+      </w:r>
+      <w:r>
+        <w:rPr>
+          <w:rFonts w:hint="eastAsia"/>
+        </w:rPr>
+        <w:t>req</w:t>
+      </w:r>
+      <w:r>
+        <w:t xml:space="preserve"> </w:t>
+      </w:r>
+      <w:proofErr w:type="spellStart"/>
+      <w:r>
+        <w:rPr>
+          <w:rFonts w:hint="eastAsia"/>
+        </w:rPr>
+        <w:t>formart</w:t>
+      </w:r>
+      <w:proofErr w:type="spellEnd"/>
+      <w:r>
+        <w:rPr>
+          <w:rFonts w:hint="eastAsia"/>
+        </w:rPr>
+        <w:t>中添加</w:t>
+      </w:r>
+      <w:proofErr w:type="spellStart"/>
+      <w:r>
+        <w:rPr>
+          <w:rFonts w:hint="eastAsia"/>
+        </w:rPr>
+        <w:t>prp</w:t>
+      </w:r>
+      <w:proofErr w:type="spellEnd"/>
+      <w:r>
+        <w:rPr>
+          <w:rFonts w:hint="eastAsia"/>
+        </w:rPr>
+        <w:t>的表项</w:t>
       </w:r>
     </w:p>
     <w:p/>
@@ -241,8 +402,124 @@
       </w:rPr>
     </w:lvl>
   </w:abstractNum>
+  <w:abstractNum w:abstractNumId="1" w15:restartNumberingAfterBreak="0">
+    <w:nsid w:val="29BA0A0B"/>
+    <w:multiLevelType w:val="hybridMultilevel"/>
+    <w:tmpl w:val="33C45AD0"/>
+    <w:lvl w:ilvl="0" w:tplc="04090001">
+      <w:start w:val="1"/>
+      <w:numFmt w:val="bullet"/>
+      <w:lvlText w:val=""/>
+      <w:lvlJc w:val="left"/>
+      <w:pPr>
+        <w:ind w:left="420" w:hanging="420"/>
+      </w:pPr>
+      <w:rPr>
+        <w:rFonts w:ascii="Wingdings" w:hAnsi="Wingdings" w:hint="default"/>
+      </w:rPr>
+    </w:lvl>
+    <w:lvl w:ilvl="1" w:tplc="04090003" w:tentative="1">
+      <w:start w:val="1"/>
+      <w:numFmt w:val="bullet"/>
+      <w:lvlText w:val=""/>
+      <w:lvlJc w:val="left"/>
+      <w:pPr>
+        <w:ind w:left="840" w:hanging="420"/>
+      </w:pPr>
+      <w:rPr>
+        <w:rFonts w:ascii="Wingdings" w:hAnsi="Wingdings" w:hint="default"/>
+      </w:rPr>
+    </w:lvl>
+    <w:lvl w:ilvl="2" w:tplc="04090005" w:tentative="1">
+      <w:start w:val="1"/>
+      <w:numFmt w:val="bullet"/>
+      <w:lvlText w:val=""/>
+      <w:lvlJc w:val="left"/>
+      <w:pPr>
+        <w:ind w:left="1260" w:hanging="420"/>
+      </w:pPr>
+      <w:rPr>
+        <w:rFonts w:ascii="Wingdings" w:hAnsi="Wingdings" w:hint="default"/>
+      </w:rPr>
+    </w:lvl>
+    <w:lvl w:ilvl="3" w:tplc="04090001" w:tentative="1">
+      <w:start w:val="1"/>
+      <w:numFmt w:val="bullet"/>
+      <w:lvlText w:val=""/>
+      <w:lvlJc w:val="left"/>
+      <w:pPr>
+        <w:ind w:left="1680" w:hanging="420"/>
+      </w:pPr>
+      <w:rPr>
+        <w:rFonts w:ascii="Wingdings" w:hAnsi="Wingdings" w:hint="default"/>
+      </w:rPr>
+    </w:lvl>
+    <w:lvl w:ilvl="4" w:tplc="04090003" w:tentative="1">
+      <w:start w:val="1"/>
+      <w:numFmt w:val="bullet"/>
+      <w:lvlText w:val=""/>
+      <w:lvlJc w:val="left"/>
+      <w:pPr>
+        <w:ind w:left="2100" w:hanging="420"/>
+      </w:pPr>
+      <w:rPr>
+        <w:rFonts w:ascii="Wingdings" w:hAnsi="Wingdings" w:hint="default"/>
+      </w:rPr>
+    </w:lvl>
+    <w:lvl w:ilvl="5" w:tplc="04090005" w:tentative="1">
+      <w:start w:val="1"/>
+      <w:numFmt w:val="bullet"/>
+      <w:lvlText w:val=""/>
+      <w:lvlJc w:val="left"/>
+      <w:pPr>
+        <w:ind w:left="2520" w:hanging="420"/>
+      </w:pPr>
+      <w:rPr>
+        <w:rFonts w:ascii="Wingdings" w:hAnsi="Wingdings" w:hint="default"/>
+      </w:rPr>
+    </w:lvl>
+    <w:lvl w:ilvl="6" w:tplc="04090001" w:tentative="1">
+      <w:start w:val="1"/>
+      <w:numFmt w:val="bullet"/>
+      <w:lvlText w:val=""/>
+      <w:lvlJc w:val="left"/>
+      <w:pPr>
+        <w:ind w:left="2940" w:hanging="420"/>
+      </w:pPr>
+      <w:rPr>
+        <w:rFonts w:ascii="Wingdings" w:hAnsi="Wingdings" w:hint="default"/>
+      </w:rPr>
+    </w:lvl>
+    <w:lvl w:ilvl="7" w:tplc="04090003" w:tentative="1">
+      <w:start w:val="1"/>
+      <w:numFmt w:val="bullet"/>
+      <w:lvlText w:val=""/>
+      <w:lvlJc w:val="left"/>
+      <w:pPr>
+        <w:ind w:left="3360" w:hanging="420"/>
+      </w:pPr>
+      <w:rPr>
+        <w:rFonts w:ascii="Wingdings" w:hAnsi="Wingdings" w:hint="default"/>
+      </w:rPr>
+    </w:lvl>
+    <w:lvl w:ilvl="8" w:tplc="04090005" w:tentative="1">
+      <w:start w:val="1"/>
+      <w:numFmt w:val="bullet"/>
+      <w:lvlText w:val=""/>
+      <w:lvlJc w:val="left"/>
+      <w:pPr>
+        <w:ind w:left="3780" w:hanging="420"/>
+      </w:pPr>
+      <w:rPr>
+        <w:rFonts w:ascii="Wingdings" w:hAnsi="Wingdings" w:hint="default"/>
+      </w:rPr>
+    </w:lvl>
+  </w:abstractNum>
   <w:num w:numId="1">
     <w:abstractNumId w:val="0"/>
+  </w:num>
+  <w:num w:numId="2">
+    <w:abstractNumId w:val="1"/>
   </w:num>
 </w:numbering>
 </file>
@@ -715,6 +992,16 @@
       <w:szCs w:val="32"/>
     </w:rPr>
   </w:style>
+  <w:style w:type="paragraph" w:styleId="a3">
+    <w:name w:val="List Paragraph"/>
+    <w:basedOn w:val="a"/>
+    <w:uiPriority w:val="34"/>
+    <w:qFormat/>
+    <w:rsid w:val="00B87E51"/>
+    <w:pPr>
+      <w:ind w:firstLineChars="200" w:firstLine="420"/>
+    </w:pPr>
+  </w:style>
 </w:styles>
 </file>
 

</xml_diff>

<commit_message>
add dateLengthForSlice to SSD req formart so that we could use it in the dma triger function. and complete the dma function in issueNvmeDmareq() so the write path is completed
</commit_message>
<xml_diff>
--- a/worflow.docx
+++ b/worflow.docx
@@ -47,7 +47,6 @@
         </w:rPr>
         <w:t>中引入</w:t>
       </w:r>
-      <w:proofErr w:type="spellStart"/>
       <w:r>
         <w:rPr>
           <w:rFonts w:hint="eastAsia"/>
@@ -57,7 +56,6 @@
       <w:r>
         <w:t>Slot</w:t>
       </w:r>
-      <w:proofErr w:type="spellEnd"/>
       <w:r>
         <w:rPr>
           <w:rFonts w:hint="eastAsia"/>
@@ -208,9 +206,6 @@
           <w:numId w:val="2"/>
         </w:numPr>
         <w:ind w:firstLineChars="0"/>
-        <w:rPr>
-          <w:rFonts w:hint="eastAsia"/>
-        </w:rPr>
       </w:pPr>
       <w:r>
         <w:rPr>
@@ -218,14 +213,12 @@
         </w:rPr>
         <w:t>在</w:t>
       </w:r>
-      <w:proofErr w:type="spellStart"/>
       <w:r>
         <w:rPr>
           <w:rFonts w:hint="eastAsia"/>
         </w:rPr>
         <w:t>ssd</w:t>
       </w:r>
-      <w:proofErr w:type="spellEnd"/>
       <w:r>
         <w:t xml:space="preserve"> </w:t>
       </w:r>
@@ -238,34 +231,157 @@
       <w:r>
         <w:t xml:space="preserve"> </w:t>
       </w:r>
-      <w:proofErr w:type="spellStart"/>
       <w:r>
         <w:rPr>
           <w:rFonts w:hint="eastAsia"/>
         </w:rPr>
         <w:t>formart</w:t>
       </w:r>
-      <w:proofErr w:type="spellEnd"/>
       <w:r>
         <w:rPr>
           <w:rFonts w:hint="eastAsia"/>
         </w:rPr>
         <w:t>中添加</w:t>
       </w:r>
-      <w:proofErr w:type="spellStart"/>
       <w:r>
         <w:rPr>
           <w:rFonts w:hint="eastAsia"/>
         </w:rPr>
         <w:t>prp</w:t>
       </w:r>
-      <w:proofErr w:type="spellEnd"/>
       <w:r>
         <w:rPr>
           <w:rFonts w:hint="eastAsia"/>
         </w:rPr>
         <w:t>的表项</w:t>
       </w:r>
+    </w:p>
+    <w:p>
+      <w:pPr>
+        <w:pStyle w:val="a3"/>
+        <w:numPr>
+          <w:ilvl w:val="0"/>
+          <w:numId w:val="2"/>
+        </w:numPr>
+        <w:ind w:firstLineChars="0"/>
+      </w:pPr>
+      <w:r>
+        <w:rPr>
+          <w:rFonts w:hint="eastAsia"/>
+        </w:rPr>
+        <w:t>完成</w:t>
+      </w:r>
+      <w:r>
+        <w:rPr>
+          <w:rFonts w:hint="eastAsia"/>
+        </w:rPr>
+        <w:t>nvme</w:t>
+      </w:r>
+      <w:r>
+        <w:t>trans2slice</w:t>
+      </w:r>
+    </w:p>
+    <w:p>
+      <w:pPr>
+        <w:pStyle w:val="a3"/>
+        <w:numPr>
+          <w:ilvl w:val="0"/>
+          <w:numId w:val="2"/>
+        </w:numPr>
+        <w:ind w:firstLineChars="0"/>
+      </w:pPr>
+      <w:r>
+        <w:t>ReqTransSliceToLowLevel</w:t>
+      </w:r>
+      <w:r>
+        <w:t>-----</w:t>
+      </w:r>
+      <w:r>
+        <w:t>SelectLowLevelReqQ</w:t>
+      </w:r>
+      <w:r>
+        <w:sym w:font="Wingdings" w:char="F0E0"/>
+      </w:r>
+      <w:r>
+        <w:t xml:space="preserve"> trigger dma</w:t>
+      </w:r>
+    </w:p>
+    <w:p>
+      <w:pPr>
+        <w:pStyle w:val="a3"/>
+        <w:numPr>
+          <w:ilvl w:val="0"/>
+          <w:numId w:val="2"/>
+        </w:numPr>
+        <w:ind w:firstLineChars="0"/>
+      </w:pPr>
+      <w:r>
+        <w:rPr>
+          <w:rFonts w:hint="eastAsia"/>
+        </w:rPr>
+        <w:t>在</w:t>
+      </w:r>
+      <w:r>
+        <w:rPr>
+          <w:rFonts w:hint="eastAsia"/>
+        </w:rPr>
+        <w:t>ssd</w:t>
+      </w:r>
+      <w:r>
+        <w:t xml:space="preserve"> </w:t>
+      </w:r>
+      <w:r>
+        <w:rPr>
+          <w:rFonts w:hint="eastAsia"/>
+        </w:rPr>
+        <w:t>req</w:t>
+      </w:r>
+      <w:r>
+        <w:t xml:space="preserve"> </w:t>
+      </w:r>
+      <w:r>
+        <w:rPr>
+          <w:rFonts w:hint="eastAsia"/>
+        </w:rPr>
+        <w:t>formart</w:t>
+      </w:r>
+      <w:r>
+        <w:rPr>
+          <w:rFonts w:hint="eastAsia"/>
+        </w:rPr>
+        <w:t>中</w:t>
+      </w:r>
+      <w:r>
+        <w:rPr>
+          <w:rFonts w:hint="eastAsia"/>
+        </w:rPr>
+        <w:t>添加</w:t>
+      </w:r>
+      <w:r>
+        <w:rPr>
+          <w:rFonts w:hint="eastAsia"/>
+        </w:rPr>
+        <w:t>data</w:t>
+      </w:r>
+      <w:r>
+        <w:t>_length</w:t>
+      </w:r>
+      <w:r>
+        <w:rPr>
+          <w:rFonts w:hint="eastAsia"/>
+        </w:rPr>
+        <w:t>的表项</w:t>
+      </w:r>
+    </w:p>
+    <w:p>
+      <w:pPr>
+        <w:pStyle w:val="a3"/>
+        <w:numPr>
+          <w:ilvl w:val="0"/>
+          <w:numId w:val="2"/>
+        </w:numPr>
+        <w:ind w:firstLineChars="0"/>
+      </w:pPr>
     </w:p>
     <w:p/>
     <w:p/>

</xml_diff>

<commit_message>
add read data path which is quite similar with write. to be improved and perfected.
</commit_message>
<xml_diff>
--- a/worflow.docx
+++ b/worflow.docx
@@ -349,13 +349,7 @@
         <w:rPr>
           <w:rFonts w:hint="eastAsia"/>
         </w:rPr>
-        <w:t>中</w:t>
-      </w:r>
-      <w:r>
-        <w:rPr>
-          <w:rFonts w:hint="eastAsia"/>
-        </w:rPr>
-        <w:t>添加</w:t>
+        <w:t>中添加</w:t>
       </w:r>
       <w:r>
         <w:rPr>
@@ -382,6 +376,181 @@
         </w:numPr>
         <w:ind w:firstLineChars="0"/>
       </w:pPr>
+      <w:r>
+        <w:rPr>
+          <w:rFonts w:hint="eastAsia"/>
+        </w:rPr>
+        <w:t>完成读写通路。</w:t>
+      </w:r>
+    </w:p>
+    <w:p/>
+    <w:p/>
+    <w:p/>
+    <w:p>
+      <w:r>
+        <w:rPr>
+          <w:rFonts w:hint="eastAsia"/>
+        </w:rPr>
+        <w:t>疑点：</w:t>
+      </w:r>
+    </w:p>
+    <w:p>
+      <w:pPr>
+        <w:pStyle w:val="a3"/>
+        <w:numPr>
+          <w:ilvl w:val="0"/>
+          <w:numId w:val="3"/>
+        </w:numPr>
+        <w:ind w:firstLineChars="0"/>
+      </w:pPr>
+      <w:r>
+        <w:t>L</w:t>
+      </w:r>
+      <w:r>
+        <w:rPr>
+          <w:rFonts w:hint="eastAsia"/>
+        </w:rPr>
+        <w:t>oop</w:t>
+      </w:r>
+      <w:r>
+        <w:rPr>
+          <w:rFonts w:hint="eastAsia"/>
+        </w:rPr>
+        <w:t>的值是否正确，和</w:t>
+      </w:r>
+      <w:r>
+        <w:rPr>
+          <w:rFonts w:hint="eastAsia"/>
+        </w:rPr>
+        <w:t>prp</w:t>
+      </w:r>
+      <w:r>
+        <w:t>Cnt</w:t>
+      </w:r>
+      <w:r>
+        <w:rPr>
+          <w:rFonts w:hint="eastAsia"/>
+        </w:rPr>
+        <w:t>关系如何；已经添加</w:t>
+      </w:r>
+      <w:r>
+        <w:rPr>
+          <w:rFonts w:hint="eastAsia"/>
+        </w:rPr>
+        <w:t>assert</w:t>
+      </w:r>
+    </w:p>
+    <w:p>
+      <w:pPr>
+        <w:pStyle w:val="a3"/>
+        <w:numPr>
+          <w:ilvl w:val="0"/>
+          <w:numId w:val="3"/>
+        </w:numPr>
+        <w:ind w:firstLineChars="0"/>
+      </w:pPr>
+      <w:r>
+        <w:t>A</w:t>
+      </w:r>
+      <w:r>
+        <w:rPr>
+          <w:rFonts w:hint="eastAsia"/>
+        </w:rPr>
+        <w:t>lloc</w:t>
+      </w:r>
+      <w:r>
+        <w:t xml:space="preserve"> </w:t>
+      </w:r>
+      <w:r>
+        <w:rPr>
+          <w:rFonts w:hint="eastAsia"/>
+        </w:rPr>
+        <w:t>buffer</w:t>
+      </w:r>
+      <w:r>
+        <w:rPr>
+          <w:rFonts w:hint="eastAsia"/>
+        </w:rPr>
+        <w:t>绑定是否正确</w:t>
+      </w:r>
+    </w:p>
+    <w:p>
+      <w:pPr>
+        <w:pStyle w:val="a3"/>
+        <w:numPr>
+          <w:ilvl w:val="0"/>
+          <w:numId w:val="3"/>
+        </w:numPr>
+        <w:ind w:firstLineChars="0"/>
+      </w:pPr>
+      <w:r>
+        <w:t>PutToNvmeDmaReqQ</w:t>
+      </w:r>
+      <w:r>
+        <w:rPr>
+          <w:rFonts w:hint="eastAsia"/>
+        </w:rPr>
+        <w:t>啥玩意</w:t>
+      </w:r>
+      <w:r>
+        <w:rPr>
+          <w:rFonts w:hint="eastAsia"/>
+        </w:rPr>
+        <w:t xml:space="preserve"> </w:t>
+      </w:r>
+      <w:r>
+        <w:rPr>
+          <w:rFonts w:hint="eastAsia"/>
+        </w:rPr>
+        <w:t>是否需要进行保留。</w:t>
+      </w:r>
+    </w:p>
+    <w:p>
+      <w:pPr>
+        <w:pStyle w:val="a3"/>
+        <w:numPr>
+          <w:ilvl w:val="0"/>
+          <w:numId w:val="3"/>
+        </w:numPr>
+        <w:ind w:firstLineChars="0"/>
+      </w:pPr>
+      <w:r>
+        <w:rPr>
+          <w:rFonts w:hint="eastAsia"/>
+        </w:rPr>
+        <w:t>addrMap</w:t>
+      </w:r>
+      <w:r>
+        <w:rPr>
+          <w:rFonts w:hint="eastAsia"/>
+        </w:rPr>
+        <w:t>功能是否始终可用。</w:t>
+      </w:r>
+    </w:p>
+    <w:p>
+      <w:pPr>
+        <w:pStyle w:val="a3"/>
+        <w:numPr>
+          <w:ilvl w:val="0"/>
+          <w:numId w:val="3"/>
+        </w:numPr>
+        <w:ind w:firstLineChars="0"/>
+        <w:rPr>
+          <w:rFonts w:hint="eastAsia"/>
+        </w:rPr>
+      </w:pPr>
+      <w:r>
+        <w:rPr>
+          <w:rFonts w:hint="eastAsia"/>
+        </w:rPr>
+        <w:t>schedule</w:t>
+      </w:r>
+      <w:r>
+        <w:rPr>
+          <w:rFonts w:hint="eastAsia"/>
+        </w:rPr>
+        <w:t>功能添加</w:t>
+      </w:r>
     </w:p>
     <w:p/>
     <w:p/>
@@ -519,6 +688,118 @@
     </w:lvl>
   </w:abstractNum>
   <w:abstractNum w:abstractNumId="1" w15:restartNumberingAfterBreak="0">
+    <w:nsid w:val="060D4C61"/>
+    <w:multiLevelType w:val="hybridMultilevel"/>
+    <w:tmpl w:val="843C5BC4"/>
+    <w:lvl w:ilvl="0" w:tplc="AA2AB822">
+      <w:numFmt w:val="bullet"/>
+      <w:lvlText w:val="·"/>
+      <w:lvlJc w:val="left"/>
+      <w:pPr>
+        <w:ind w:left="360" w:hanging="360"/>
+      </w:pPr>
+      <w:rPr>
+        <w:rFonts w:ascii="宋体" w:eastAsia="宋体" w:hAnsi="宋体" w:cstheme="minorBidi" w:hint="eastAsia"/>
+      </w:rPr>
+    </w:lvl>
+    <w:lvl w:ilvl="1" w:tplc="04090003" w:tentative="1">
+      <w:start w:val="1"/>
+      <w:numFmt w:val="bullet"/>
+      <w:lvlText w:val=""/>
+      <w:lvlJc w:val="left"/>
+      <w:pPr>
+        <w:ind w:left="840" w:hanging="420"/>
+      </w:pPr>
+      <w:rPr>
+        <w:rFonts w:ascii="Wingdings" w:hAnsi="Wingdings" w:hint="default"/>
+      </w:rPr>
+    </w:lvl>
+    <w:lvl w:ilvl="2" w:tplc="04090005" w:tentative="1">
+      <w:start w:val="1"/>
+      <w:numFmt w:val="bullet"/>
+      <w:lvlText w:val=""/>
+      <w:lvlJc w:val="left"/>
+      <w:pPr>
+        <w:ind w:left="1260" w:hanging="420"/>
+      </w:pPr>
+      <w:rPr>
+        <w:rFonts w:ascii="Wingdings" w:hAnsi="Wingdings" w:hint="default"/>
+      </w:rPr>
+    </w:lvl>
+    <w:lvl w:ilvl="3" w:tplc="04090001" w:tentative="1">
+      <w:start w:val="1"/>
+      <w:numFmt w:val="bullet"/>
+      <w:lvlText w:val=""/>
+      <w:lvlJc w:val="left"/>
+      <w:pPr>
+        <w:ind w:left="1680" w:hanging="420"/>
+      </w:pPr>
+      <w:rPr>
+        <w:rFonts w:ascii="Wingdings" w:hAnsi="Wingdings" w:hint="default"/>
+      </w:rPr>
+    </w:lvl>
+    <w:lvl w:ilvl="4" w:tplc="04090003" w:tentative="1">
+      <w:start w:val="1"/>
+      <w:numFmt w:val="bullet"/>
+      <w:lvlText w:val=""/>
+      <w:lvlJc w:val="left"/>
+      <w:pPr>
+        <w:ind w:left="2100" w:hanging="420"/>
+      </w:pPr>
+      <w:rPr>
+        <w:rFonts w:ascii="Wingdings" w:hAnsi="Wingdings" w:hint="default"/>
+      </w:rPr>
+    </w:lvl>
+    <w:lvl w:ilvl="5" w:tplc="04090005" w:tentative="1">
+      <w:start w:val="1"/>
+      <w:numFmt w:val="bullet"/>
+      <w:lvlText w:val=""/>
+      <w:lvlJc w:val="left"/>
+      <w:pPr>
+        <w:ind w:left="2520" w:hanging="420"/>
+      </w:pPr>
+      <w:rPr>
+        <w:rFonts w:ascii="Wingdings" w:hAnsi="Wingdings" w:hint="default"/>
+      </w:rPr>
+    </w:lvl>
+    <w:lvl w:ilvl="6" w:tplc="04090001" w:tentative="1">
+      <w:start w:val="1"/>
+      <w:numFmt w:val="bullet"/>
+      <w:lvlText w:val=""/>
+      <w:lvlJc w:val="left"/>
+      <w:pPr>
+        <w:ind w:left="2940" w:hanging="420"/>
+      </w:pPr>
+      <w:rPr>
+        <w:rFonts w:ascii="Wingdings" w:hAnsi="Wingdings" w:hint="default"/>
+      </w:rPr>
+    </w:lvl>
+    <w:lvl w:ilvl="7" w:tplc="04090003" w:tentative="1">
+      <w:start w:val="1"/>
+      <w:numFmt w:val="bullet"/>
+      <w:lvlText w:val=""/>
+      <w:lvlJc w:val="left"/>
+      <w:pPr>
+        <w:ind w:left="3360" w:hanging="420"/>
+      </w:pPr>
+      <w:rPr>
+        <w:rFonts w:ascii="Wingdings" w:hAnsi="Wingdings" w:hint="default"/>
+      </w:rPr>
+    </w:lvl>
+    <w:lvl w:ilvl="8" w:tplc="04090005" w:tentative="1">
+      <w:start w:val="1"/>
+      <w:numFmt w:val="bullet"/>
+      <w:lvlText w:val=""/>
+      <w:lvlJc w:val="left"/>
+      <w:pPr>
+        <w:ind w:left="3780" w:hanging="420"/>
+      </w:pPr>
+      <w:rPr>
+        <w:rFonts w:ascii="Wingdings" w:hAnsi="Wingdings" w:hint="default"/>
+      </w:rPr>
+    </w:lvl>
+  </w:abstractNum>
+  <w:abstractNum w:abstractNumId="2" w15:restartNumberingAfterBreak="0">
     <w:nsid w:val="29BA0A0B"/>
     <w:multiLevelType w:val="hybridMultilevel"/>
     <w:tmpl w:val="33C45AD0"/>
@@ -635,6 +916,9 @@
     <w:abstractNumId w:val="0"/>
   </w:num>
   <w:num w:numId="2">
+    <w:abstractNumId w:val="2"/>
+  </w:num>
+  <w:num w:numId="3">
     <w:abstractNumId w:val="1"/>
   </w:num>
 </w:numbering>

</xml_diff>

<commit_message>
combine the cosmos nvme part and our nvme part
</commit_message>
<xml_diff>
--- a/worflow.docx
+++ b/worflow.docx
@@ -535,9 +535,6 @@
           <w:numId w:val="3"/>
         </w:numPr>
         <w:ind w:firstLineChars="0"/>
-        <w:rPr>
-          <w:rFonts w:hint="eastAsia"/>
-        </w:rPr>
       </w:pPr>
       <w:r>
         <w:rPr>
@@ -550,6 +547,145 @@
           <w:rFonts w:hint="eastAsia"/>
         </w:rPr>
         <w:t>功能添加</w:t>
+      </w:r>
+    </w:p>
+    <w:p>
+      <w:pPr>
+        <w:pStyle w:val="a3"/>
+        <w:numPr>
+          <w:ilvl w:val="0"/>
+          <w:numId w:val="3"/>
+        </w:numPr>
+        <w:ind w:firstLineChars="0"/>
+      </w:pPr>
+      <w:r>
+        <w:rPr>
+          <w:rFonts w:hint="eastAsia"/>
+        </w:rPr>
+        <w:t>原本</w:t>
+      </w:r>
+      <w:r>
+        <w:rPr>
+          <w:rFonts w:hint="eastAsia"/>
+        </w:rPr>
+        <w:t>cosmos</w:t>
+      </w:r>
+      <w:r>
+        <w:rPr>
+          <w:rFonts w:hint="eastAsia"/>
+        </w:rPr>
+        <w:t>中</w:t>
+      </w:r>
+      <w:r>
+        <w:rPr>
+          <w:rFonts w:hint="eastAsia"/>
+        </w:rPr>
+        <w:t>admin</w:t>
+      </w:r>
+      <w:r>
+        <w:rPr>
+          <w:rFonts w:hint="eastAsia"/>
+        </w:rPr>
+        <w:t>实现使用了多出的</w:t>
+      </w:r>
+      <w:r>
+        <w:rPr>
+          <w:rFonts w:hint="eastAsia"/>
+        </w:rPr>
+        <w:t>g</w:t>
+      </w:r>
+      <w:r>
+        <w:t>_nvmeTask</w:t>
+      </w:r>
+      <w:r>
+        <w:rPr>
+          <w:rFonts w:hint="eastAsia"/>
+        </w:rPr>
+        <w:t>.</w:t>
+      </w:r>
+      <w:r>
+        <w:t xml:space="preserve"> </w:t>
+      </w:r>
+      <w:r>
+        <w:rPr>
+          <w:rFonts w:hint="eastAsia"/>
+        </w:rPr>
+        <w:t>替换成我们的</w:t>
+      </w:r>
+      <w:r>
+        <w:rPr>
+          <w:rFonts w:hint="eastAsia"/>
+        </w:rPr>
+        <w:t>admin</w:t>
+      </w:r>
+      <w:r>
+        <w:t xml:space="preserve"> </w:t>
+      </w:r>
+      <w:r>
+        <w:rPr>
+          <w:rFonts w:hint="eastAsia"/>
+        </w:rPr>
+        <w:t>cmd</w:t>
+      </w:r>
+      <w:r>
+        <w:rPr>
+          <w:rFonts w:hint="eastAsia"/>
+        </w:rPr>
+        <w:t>之后会不会影响我们的任务调度额</w:t>
+      </w:r>
+      <w:r>
+        <w:t>…</w:t>
+      </w:r>
+      <w:r>
+        <w:rPr>
+          <w:rFonts w:hint="eastAsia"/>
+        </w:rPr>
+        <w:t>（毕竟我们</w:t>
+      </w:r>
+      <w:r>
+        <w:rPr>
+          <w:rFonts w:hint="eastAsia"/>
+        </w:rPr>
+        <w:t>io</w:t>
+      </w:r>
+      <w:r>
+        <w:rPr>
+          <w:rFonts w:hint="eastAsia"/>
+        </w:rPr>
+        <w:t>的</w:t>
+      </w:r>
+      <w:r>
+        <w:rPr>
+          <w:rFonts w:hint="eastAsia"/>
+        </w:rPr>
+        <w:t>sq</w:t>
+      </w:r>
+      <w:r>
+        <w:t xml:space="preserve"> </w:t>
+      </w:r>
+      <w:r>
+        <w:rPr>
+          <w:rFonts w:hint="eastAsia"/>
+        </w:rPr>
+        <w:t>cq</w:t>
+      </w:r>
+      <w:r>
+        <w:rPr>
+          <w:rFonts w:hint="eastAsia"/>
+        </w:rPr>
+        <w:t>什么的都是</w:t>
+      </w:r>
+      <w:r>
+        <w:rPr>
+          <w:rFonts w:hint="eastAsia"/>
+        </w:rPr>
+        <w:t>admin</w:t>
+      </w:r>
+      <w:r>
+        <w:rPr>
+          <w:rFonts w:hint="eastAsia"/>
+        </w:rPr>
+        <w:t>搞定的额）</w:t>
       </w:r>
     </w:p>
     <w:p/>

</xml_diff>

<commit_message>
complete schedule preparation func
</commit_message>
<xml_diff>
--- a/worflow.docx
+++ b/worflow.docx
@@ -47,6 +47,7 @@
         </w:rPr>
         <w:t>中引入</w:t>
       </w:r>
+      <w:proofErr w:type="spellStart"/>
       <w:r>
         <w:rPr>
           <w:rFonts w:hint="eastAsia"/>
@@ -56,6 +57,7 @@
       <w:r>
         <w:t>Slot</w:t>
       </w:r>
+      <w:proofErr w:type="spellEnd"/>
       <w:r>
         <w:rPr>
           <w:rFonts w:hint="eastAsia"/>
@@ -213,12 +215,14 @@
         </w:rPr>
         <w:t>在</w:t>
       </w:r>
+      <w:proofErr w:type="spellStart"/>
       <w:r>
         <w:rPr>
           <w:rFonts w:hint="eastAsia"/>
         </w:rPr>
         <w:t>ssd</w:t>
       </w:r>
+      <w:proofErr w:type="spellEnd"/>
       <w:r>
         <w:t xml:space="preserve"> </w:t>
       </w:r>
@@ -231,24 +235,28 @@
       <w:r>
         <w:t xml:space="preserve"> </w:t>
       </w:r>
+      <w:proofErr w:type="spellStart"/>
       <w:r>
         <w:rPr>
           <w:rFonts w:hint="eastAsia"/>
         </w:rPr>
         <w:t>formart</w:t>
       </w:r>
+      <w:proofErr w:type="spellEnd"/>
       <w:r>
         <w:rPr>
           <w:rFonts w:hint="eastAsia"/>
         </w:rPr>
         <w:t>中添加</w:t>
       </w:r>
+      <w:proofErr w:type="spellStart"/>
       <w:r>
         <w:rPr>
           <w:rFonts w:hint="eastAsia"/>
         </w:rPr>
         <w:t>prp</w:t>
       </w:r>
+      <w:proofErr w:type="spellEnd"/>
       <w:r>
         <w:rPr>
           <w:rFonts w:hint="eastAsia"/>
@@ -290,21 +298,30 @@
         </w:numPr>
         <w:ind w:firstLineChars="0"/>
       </w:pPr>
+      <w:proofErr w:type="spellStart"/>
       <w:r>
         <w:t>ReqTransSliceToLowLevel</w:t>
       </w:r>
+      <w:proofErr w:type="spellEnd"/>
       <w:r>
         <w:t>-----</w:t>
       </w:r>
+      <w:proofErr w:type="spellStart"/>
       <w:r>
         <w:t>SelectLowLevelReqQ</w:t>
       </w:r>
+      <w:proofErr w:type="spellEnd"/>
       <w:r>
         <w:sym w:font="Wingdings" w:char="F0E0"/>
       </w:r>
       <w:r>
-        <w:t xml:space="preserve"> trigger dma</w:t>
-      </w:r>
+        <w:t xml:space="preserve"> trigger </w:t>
+      </w:r>
+      <w:proofErr w:type="spellStart"/>
+      <w:r>
+        <w:t>dma</w:t>
+      </w:r>
+      <w:proofErr w:type="spellEnd"/>
     </w:p>
     <w:p>
       <w:pPr>
@@ -321,12 +338,14 @@
         </w:rPr>
         <w:t>在</w:t>
       </w:r>
+      <w:proofErr w:type="spellStart"/>
       <w:r>
         <w:rPr>
           <w:rFonts w:hint="eastAsia"/>
         </w:rPr>
         <w:t>ssd</w:t>
       </w:r>
+      <w:proofErr w:type="spellEnd"/>
       <w:r>
         <w:t xml:space="preserve"> </w:t>
       </w:r>
@@ -339,18 +358,21 @@
       <w:r>
         <w:t xml:space="preserve"> </w:t>
       </w:r>
+      <w:proofErr w:type="spellStart"/>
       <w:r>
         <w:rPr>
           <w:rFonts w:hint="eastAsia"/>
         </w:rPr>
         <w:t>formart</w:t>
       </w:r>
+      <w:proofErr w:type="spellEnd"/>
       <w:r>
         <w:rPr>
           <w:rFonts w:hint="eastAsia"/>
         </w:rPr>
         <w:t>中添加</w:t>
       </w:r>
+      <w:proofErr w:type="spellStart"/>
       <w:r>
         <w:rPr>
           <w:rFonts w:hint="eastAsia"/>
@@ -360,6 +382,7 @@
       <w:r>
         <w:t>_length</w:t>
       </w:r>
+      <w:proofErr w:type="spellEnd"/>
       <w:r>
         <w:rPr>
           <w:rFonts w:hint="eastAsia"/>
@@ -402,6 +425,9 @@
           <w:numId w:val="3"/>
         </w:numPr>
         <w:ind w:firstLineChars="0"/>
+        <w:rPr>
+          <w:rFonts w:hint="eastAsia"/>
+        </w:rPr>
       </w:pPr>
       <w:r>
         <w:t>L</w:t>
@@ -418,6 +444,7 @@
         </w:rPr>
         <w:t>的值是否正确，和</w:t>
       </w:r>
+      <w:proofErr w:type="spellStart"/>
       <w:r>
         <w:rPr>
           <w:rFonts w:hint="eastAsia"/>
@@ -427,6 +454,7 @@
       <w:r>
         <w:t>Cnt</w:t>
       </w:r>
+      <w:proofErr w:type="spellEnd"/>
       <w:r>
         <w:rPr>
           <w:rFonts w:hint="eastAsia"/>
@@ -449,29 +477,19 @@
         </w:numPr>
         <w:ind w:firstLineChars="0"/>
       </w:pPr>
-      <w:r>
-        <w:t>A</w:t>
-      </w:r>
-      <w:r>
-        <w:rPr>
-          <w:rFonts w:hint="eastAsia"/>
-        </w:rPr>
-        <w:t>lloc</w:t>
-      </w:r>
-      <w:r>
-        <w:t xml:space="preserve"> </w:t>
-      </w:r>
-      <w:r>
-        <w:rPr>
-          <w:rFonts w:hint="eastAsia"/>
-        </w:rPr>
-        <w:t>buffer</w:t>
-      </w:r>
-      <w:r>
-        <w:rPr>
-          <w:rFonts w:hint="eastAsia"/>
-        </w:rPr>
-        <w:t>绑定是否正确</w:t>
+      <w:proofErr w:type="spellStart"/>
+      <w:r>
+        <w:rPr>
+          <w:rFonts w:hint="eastAsia"/>
+        </w:rPr>
+        <w:t>addrMap</w:t>
+      </w:r>
+      <w:proofErr w:type="spellEnd"/>
+      <w:r>
+        <w:rPr>
+          <w:rFonts w:hint="eastAsia"/>
+        </w:rPr>
+        <w:t>功能是否始终可用。</w:t>
       </w:r>
     </w:p>
     <w:p>
@@ -484,25 +502,16 @@
         <w:ind w:firstLineChars="0"/>
       </w:pPr>
       <w:r>
-        <w:t>PutToNvmeDmaReqQ</w:t>
-      </w:r>
-      <w:r>
-        <w:rPr>
-          <w:rFonts w:hint="eastAsia"/>
-        </w:rPr>
-        <w:t>啥玩意</w:t>
-      </w:r>
-      <w:r>
-        <w:rPr>
-          <w:rFonts w:hint="eastAsia"/>
-        </w:rPr>
-        <w:t xml:space="preserve"> </w:t>
-      </w:r>
-      <w:r>
-        <w:rPr>
-          <w:rFonts w:hint="eastAsia"/>
-        </w:rPr>
-        <w:t>是否需要进行保留。</w:t>
+        <w:rPr>
+          <w:rFonts w:hint="eastAsia"/>
+        </w:rPr>
+        <w:t>schedule</w:t>
+      </w:r>
+      <w:r>
+        <w:rPr>
+          <w:rFonts w:hint="eastAsia"/>
+        </w:rPr>
+        <w:t>功能添加</w:t>
       </w:r>
     </w:p>
     <w:p>
@@ -518,13 +527,142 @@
         <w:rPr>
           <w:rFonts w:hint="eastAsia"/>
         </w:rPr>
-        <w:t>addrMap</w:t>
-      </w:r>
-      <w:r>
-        <w:rPr>
-          <w:rFonts w:hint="eastAsia"/>
-        </w:rPr>
-        <w:t>功能是否始终可用。</w:t>
+        <w:t>原本</w:t>
+      </w:r>
+      <w:r>
+        <w:rPr>
+          <w:rFonts w:hint="eastAsia"/>
+        </w:rPr>
+        <w:t>cosmos</w:t>
+      </w:r>
+      <w:r>
+        <w:rPr>
+          <w:rFonts w:hint="eastAsia"/>
+        </w:rPr>
+        <w:t>中</w:t>
+      </w:r>
+      <w:r>
+        <w:rPr>
+          <w:rFonts w:hint="eastAsia"/>
+        </w:rPr>
+        <w:t>admin</w:t>
+      </w:r>
+      <w:r>
+        <w:rPr>
+          <w:rFonts w:hint="eastAsia"/>
+        </w:rPr>
+        <w:t>实现使用了多出的</w:t>
+      </w:r>
+      <w:proofErr w:type="spellStart"/>
+      <w:r>
+        <w:rPr>
+          <w:rFonts w:hint="eastAsia"/>
+        </w:rPr>
+        <w:t>g</w:t>
+      </w:r>
+      <w:r>
+        <w:t>_nvmeTask</w:t>
+      </w:r>
+      <w:proofErr w:type="spellEnd"/>
+      <w:r>
+        <w:rPr>
+          <w:rFonts w:hint="eastAsia"/>
+        </w:rPr>
+        <w:t>.</w:t>
+      </w:r>
+      <w:r>
+        <w:t xml:space="preserve"> </w:t>
+      </w:r>
+      <w:r>
+        <w:rPr>
+          <w:rFonts w:hint="eastAsia"/>
+        </w:rPr>
+        <w:t>替换成我们的</w:t>
+      </w:r>
+      <w:r>
+        <w:rPr>
+          <w:rFonts w:hint="eastAsia"/>
+        </w:rPr>
+        <w:t>admin</w:t>
+      </w:r>
+      <w:r>
+        <w:t xml:space="preserve"> </w:t>
+      </w:r>
+      <w:proofErr w:type="spellStart"/>
+      <w:r>
+        <w:rPr>
+          <w:rFonts w:hint="eastAsia"/>
+        </w:rPr>
+        <w:t>cmd</w:t>
+      </w:r>
+      <w:proofErr w:type="spellEnd"/>
+      <w:r>
+        <w:rPr>
+          <w:rFonts w:hint="eastAsia"/>
+        </w:rPr>
+        <w:t>之后会不会影响我们的任务调度额</w:t>
+      </w:r>
+      <w:r>
+        <w:t>…</w:t>
+      </w:r>
+      <w:r>
+        <w:rPr>
+          <w:rFonts w:hint="eastAsia"/>
+        </w:rPr>
+        <w:t>（毕竟我们</w:t>
+      </w:r>
+      <w:r>
+        <w:rPr>
+          <w:rFonts w:hint="eastAsia"/>
+        </w:rPr>
+        <w:t>io</w:t>
+      </w:r>
+      <w:r>
+        <w:rPr>
+          <w:rFonts w:hint="eastAsia"/>
+        </w:rPr>
+        <w:t>的</w:t>
+      </w:r>
+      <w:r>
+        <w:rPr>
+          <w:rFonts w:hint="eastAsia"/>
+        </w:rPr>
+        <w:t>sq</w:t>
+      </w:r>
+      <w:r>
+        <w:t xml:space="preserve"> </w:t>
+      </w:r>
+      <w:proofErr w:type="spellStart"/>
+      <w:r>
+        <w:rPr>
+          <w:rFonts w:hint="eastAsia"/>
+        </w:rPr>
+        <w:t>cq</w:t>
+      </w:r>
+      <w:proofErr w:type="spellEnd"/>
+      <w:r>
+        <w:rPr>
+          <w:rFonts w:hint="eastAsia"/>
+        </w:rPr>
+        <w:t>什么的都是</w:t>
+      </w:r>
+      <w:r>
+        <w:rPr>
+          <w:rFonts w:hint="eastAsia"/>
+        </w:rPr>
+        <w:t>admin</w:t>
+      </w:r>
+      <w:r>
+        <w:rPr>
+          <w:rFonts w:hint="eastAsia"/>
+        </w:rPr>
+        <w:t>搞定的额）</w:t>
+      </w:r>
+      <w:r>
+        <w:rPr>
+          <w:rFonts w:hint="eastAsia"/>
+        </w:rPr>
+        <w:t>、</w:t>
       </w:r>
     </w:p>
     <w:p>
@@ -536,40 +674,20 @@
         </w:numPr>
         <w:ind w:firstLineChars="0"/>
       </w:pPr>
-      <w:r>
-        <w:rPr>
-          <w:rFonts w:hint="eastAsia"/>
-        </w:rPr>
-        <w:t>schedule</w:t>
-      </w:r>
-      <w:r>
-        <w:rPr>
-          <w:rFonts w:hint="eastAsia"/>
-        </w:rPr>
-        <w:t>功能添加</w:t>
-      </w:r>
-    </w:p>
-    <w:p>
-      <w:pPr>
-        <w:pStyle w:val="a3"/>
-        <w:numPr>
-          <w:ilvl w:val="0"/>
-          <w:numId w:val="3"/>
-        </w:numPr>
-        <w:ind w:firstLineChars="0"/>
-      </w:pPr>
-      <w:r>
-        <w:rPr>
-          <w:rFonts w:hint="eastAsia"/>
-        </w:rPr>
-        <w:t>原本</w:t>
-      </w:r>
-      <w:r>
-        <w:rPr>
-          <w:rFonts w:hint="eastAsia"/>
-        </w:rPr>
-        <w:t>cosmos</w:t>
-      </w:r>
+      <w:proofErr w:type="spellStart"/>
+      <w:r>
+        <w:t>I</w:t>
+      </w:r>
+      <w:r>
+        <w:rPr>
+          <w:rFonts w:hint="eastAsia"/>
+        </w:rPr>
+        <w:t>o_</w:t>
+      </w:r>
+      <w:r>
+        <w:t>cmd</w:t>
+      </w:r>
+      <w:proofErr w:type="spellEnd"/>
       <w:r>
         <w:rPr>
           <w:rFonts w:hint="eastAsia"/>
@@ -580,22 +698,22 @@
         <w:rPr>
           <w:rFonts w:hint="eastAsia"/>
         </w:rPr>
-        <w:t>admin</w:t>
-      </w:r>
-      <w:r>
-        <w:rPr>
-          <w:rFonts w:hint="eastAsia"/>
-        </w:rPr>
-        <w:t>实现使用了多出的</w:t>
-      </w:r>
-      <w:r>
-        <w:rPr>
-          <w:rFonts w:hint="eastAsia"/>
-        </w:rPr>
-        <w:t>g</w:t>
-      </w:r>
-      <w:r>
-        <w:t>_nvmeTask</w:t>
+        <w:t>flush</w:t>
+      </w:r>
+      <w:r>
+        <w:rPr>
+          <w:rFonts w:hint="eastAsia"/>
+        </w:rPr>
+        <w:t>函数未实现</w:t>
+      </w:r>
+      <w:r>
+        <w:t>…</w:t>
+      </w:r>
+      <w:r>
+        <w:rPr>
+          <w:rFonts w:hint="eastAsia"/>
+        </w:rPr>
+        <w:t>咋整</w:t>
       </w:r>
       <w:r>
         <w:rPr>
@@ -604,88 +722,40 @@
         <w:t>.</w:t>
       </w:r>
       <w:r>
+        <w:t xml:space="preserve">. </w:t>
+      </w:r>
+      <w:r>
+        <w:rPr>
+          <w:rFonts w:hint="eastAsia"/>
+        </w:rPr>
+        <w:t>flush</w:t>
+      </w:r>
+      <w:r>
+        <w:rPr>
+          <w:rFonts w:hint="eastAsia"/>
+        </w:rPr>
+        <w:t>和</w:t>
+      </w:r>
+      <w:r>
+        <w:rPr>
+          <w:rFonts w:hint="eastAsia"/>
+        </w:rPr>
+        <w:t>io</w:t>
+      </w:r>
+      <w:r>
         <w:t xml:space="preserve"> </w:t>
       </w:r>
       <w:r>
         <w:rPr>
           <w:rFonts w:hint="eastAsia"/>
         </w:rPr>
-        <w:t>替换成我们的</w:t>
-      </w:r>
-      <w:r>
-        <w:rPr>
-          <w:rFonts w:hint="eastAsia"/>
-        </w:rPr>
-        <w:t>admin</w:t>
-      </w:r>
-      <w:r>
-        <w:t xml:space="preserve"> </w:t>
-      </w:r>
-      <w:r>
-        <w:rPr>
-          <w:rFonts w:hint="eastAsia"/>
-        </w:rPr>
-        <w:t>cmd</w:t>
-      </w:r>
-      <w:r>
-        <w:rPr>
-          <w:rFonts w:hint="eastAsia"/>
-        </w:rPr>
-        <w:t>之后会不会影响我们的任务调度额</w:t>
-      </w:r>
-      <w:r>
-        <w:t>…</w:t>
-      </w:r>
-      <w:r>
-        <w:rPr>
-          <w:rFonts w:hint="eastAsia"/>
-        </w:rPr>
-        <w:t>（毕竟我们</w:t>
-      </w:r>
-      <w:r>
-        <w:rPr>
-          <w:rFonts w:hint="eastAsia"/>
-        </w:rPr>
-        <w:t>io</w:t>
-      </w:r>
-      <w:r>
-        <w:rPr>
-          <w:rFonts w:hint="eastAsia"/>
-        </w:rPr>
-        <w:t>的</w:t>
-      </w:r>
-      <w:r>
-        <w:rPr>
-          <w:rFonts w:hint="eastAsia"/>
-        </w:rPr>
-        <w:t>sq</w:t>
-      </w:r>
-      <w:r>
-        <w:t xml:space="preserve"> </w:t>
-      </w:r>
-      <w:r>
-        <w:rPr>
-          <w:rFonts w:hint="eastAsia"/>
-        </w:rPr>
-        <w:t>cq</w:t>
-      </w:r>
-      <w:r>
-        <w:rPr>
-          <w:rFonts w:hint="eastAsia"/>
-        </w:rPr>
-        <w:t>什么的都是</w:t>
-      </w:r>
-      <w:r>
-        <w:rPr>
-          <w:rFonts w:hint="eastAsia"/>
-        </w:rPr>
-        <w:t>admin</w:t>
-      </w:r>
-      <w:r>
-        <w:rPr>
-          <w:rFonts w:hint="eastAsia"/>
-        </w:rPr>
-        <w:t>搞定的额）</w:t>
+        <w:t>write</w:t>
+      </w:r>
+      <w:r>
+        <w:rPr>
+          <w:rFonts w:hint="eastAsia"/>
+        </w:rPr>
+        <w:t>之间有什么具体差别</w:t>
       </w:r>
     </w:p>
     <w:p/>
@@ -699,6 +769,44 @@
     </w:sectPr>
   </w:body>
 </w:document>
+</file>
+
+<file path=word/endnotes.xml><?xml version="1.0" encoding="utf-8"?>
+<w:endnotes xmlns:wpc="http://schemas.microsoft.com/office/word/2010/wordprocessingCanvas" xmlns:cx="http://schemas.microsoft.com/office/drawing/2014/chartex" xmlns:cx1="http://schemas.microsoft.com/office/drawing/2015/9/8/chartex" xmlns:cx2="http://schemas.microsoft.com/office/drawing/2015/10/21/chartex" xmlns:cx3="http://schemas.microsoft.com/office/drawing/2016/5/9/chartex" xmlns:cx4="http://schemas.microsoft.com/office/drawing/2016/5/10/chartex" xmlns:cx5="http://schemas.microsoft.com/office/drawing/2016/5/11/chartex" xmlns:cx6="http://schemas.microsoft.com/office/drawing/2016/5/12/chartex" xmlns:cx7="http://schemas.microsoft.com/office/drawing/2016/5/13/chartex" xmlns:cx8="http://schemas.microsoft.com/office/drawing/2016/5/14/chartex" xmlns:mc="http://schemas.openxmlformats.org/markup-compatibility/2006" xmlns:aink="http://schemas.microsoft.com/office/drawing/2016/ink" xmlns:am3d="http://schemas.microsoft.com/office/drawing/2017/model3d" xmlns:o="urn:schemas-microsoft-com:office:office" xmlns:r="http://schemas.openxmlformats.org/officeDocument/2006/relationships" xmlns:m="http://schemas.openxmlformats.org/officeDocument/2006/math" xmlns:v="urn:schemas-microsoft-com:vml" xmlns:wp14="http://schemas.microsoft.com/office/word/2010/wordprocessingDrawing" xmlns:wp="http://schemas.openxmlformats.org/drawingml/2006/wordprocessingDrawing" xmlns:w10="urn:schemas-microsoft-com:office:word" xmlns:w="http://schemas.openxmlformats.org/wordprocessingml/2006/main" xmlns:w14="http://schemas.microsoft.com/office/word/2010/wordml" xmlns:w15="http://schemas.microsoft.com/office/word/2012/wordml" xmlns:w16cex="http://schemas.microsoft.com/office/word/2018/wordml/cex" xmlns:w16cid="http://schemas.microsoft.com/office/word/2016/wordml/cid" xmlns:w16="http://schemas.microsoft.com/office/word/2018/wordml" xmlns:w16sdtdh="http://schemas.microsoft.com/office/word/2020/wordml/sdtdatahash" xmlns:w16se="http://schemas.microsoft.com/office/word/2015/wordml/symex" xmlns:wpg="http://schemas.microsoft.com/office/word/2010/wordprocessingGroup" xmlns:wpi="http://schemas.microsoft.com/office/word/2010/wordprocessingInk" xmlns:wne="http://schemas.microsoft.com/office/word/2006/wordml" xmlns:wps="http://schemas.microsoft.com/office/word/2010/wordprocessingShape" mc:Ignorable="w14 w15 w16se w16cid w16 w16cex w16sdtdh wp14">
+  <w:endnote w:type="separator" w:id="-1">
+    <w:p>
+      <w:r>
+        <w:separator/>
+      </w:r>
+    </w:p>
+  </w:endnote>
+  <w:endnote w:type="continuationSeparator" w:id="0">
+    <w:p>
+      <w:r>
+        <w:continuationSeparator/>
+      </w:r>
+    </w:p>
+  </w:endnote>
+</w:endnotes>
+</file>
+
+<file path=word/footnotes.xml><?xml version="1.0" encoding="utf-8"?>
+<w:footnotes xmlns:wpc="http://schemas.microsoft.com/office/word/2010/wordprocessingCanvas" xmlns:cx="http://schemas.microsoft.com/office/drawing/2014/chartex" xmlns:cx1="http://schemas.microsoft.com/office/drawing/2015/9/8/chartex" xmlns:cx2="http://schemas.microsoft.com/office/drawing/2015/10/21/chartex" xmlns:cx3="http://schemas.microsoft.com/office/drawing/2016/5/9/chartex" xmlns:cx4="http://schemas.microsoft.com/office/drawing/2016/5/10/chartex" xmlns:cx5="http://schemas.microsoft.com/office/drawing/2016/5/11/chartex" xmlns:cx6="http://schemas.microsoft.com/office/drawing/2016/5/12/chartex" xmlns:cx7="http://schemas.microsoft.com/office/drawing/2016/5/13/chartex" xmlns:cx8="http://schemas.microsoft.com/office/drawing/2016/5/14/chartex" xmlns:mc="http://schemas.openxmlformats.org/markup-compatibility/2006" xmlns:aink="http://schemas.microsoft.com/office/drawing/2016/ink" xmlns:am3d="http://schemas.microsoft.com/office/drawing/2017/model3d" xmlns:o="urn:schemas-microsoft-com:office:office" xmlns:r="http://schemas.openxmlformats.org/officeDocument/2006/relationships" xmlns:m="http://schemas.openxmlformats.org/officeDocument/2006/math" xmlns:v="urn:schemas-microsoft-com:vml" xmlns:wp14="http://schemas.microsoft.com/office/word/2010/wordprocessingDrawing" xmlns:wp="http://schemas.openxmlformats.org/drawingml/2006/wordprocessingDrawing" xmlns:w10="urn:schemas-microsoft-com:office:word" xmlns:w="http://schemas.openxmlformats.org/wordprocessingml/2006/main" xmlns:w14="http://schemas.microsoft.com/office/word/2010/wordml" xmlns:w15="http://schemas.microsoft.com/office/word/2012/wordml" xmlns:w16cex="http://schemas.microsoft.com/office/word/2018/wordml/cex" xmlns:w16cid="http://schemas.microsoft.com/office/word/2016/wordml/cid" xmlns:w16="http://schemas.microsoft.com/office/word/2018/wordml" xmlns:w16sdtdh="http://schemas.microsoft.com/office/word/2020/wordml/sdtdatahash" xmlns:w16se="http://schemas.microsoft.com/office/word/2015/wordml/symex" xmlns:wpg="http://schemas.microsoft.com/office/word/2010/wordprocessingGroup" xmlns:wpi="http://schemas.microsoft.com/office/word/2010/wordprocessingInk" xmlns:wne="http://schemas.microsoft.com/office/word/2006/wordml" xmlns:wps="http://schemas.microsoft.com/office/word/2010/wordprocessingShape" mc:Ignorable="w14 w15 w16se w16cid w16 w16cex w16sdtdh wp14">
+  <w:footnote w:type="separator" w:id="-1">
+    <w:p>
+      <w:r>
+        <w:separator/>
+      </w:r>
+    </w:p>
+  </w:footnote>
+  <w:footnote w:type="continuationSeparator" w:id="0">
+    <w:p>
+      <w:r>
+        <w:continuationSeparator/>
+      </w:r>
+    </w:p>
+  </w:footnote>
+</w:footnotes>
 </file>
 
 <file path=word/numbering.xml><?xml version="1.0" encoding="utf-8"?>
@@ -1538,6 +1646,71 @@
       <w:ind w:firstLineChars="200" w:firstLine="420"/>
     </w:pPr>
   </w:style>
+  <w:style w:type="paragraph" w:styleId="a4">
+    <w:name w:val="header"/>
+    <w:basedOn w:val="a"/>
+    <w:link w:val="a5"/>
+    <w:uiPriority w:val="99"/>
+    <w:unhideWhenUsed/>
+    <w:rsid w:val="00862516"/>
+    <w:pPr>
+      <w:pBdr>
+        <w:bottom w:val="single" w:sz="6" w:space="1" w:color="auto"/>
+      </w:pBdr>
+      <w:tabs>
+        <w:tab w:val="center" w:pos="4153"/>
+        <w:tab w:val="right" w:pos="8306"/>
+      </w:tabs>
+      <w:snapToGrid w:val="0"/>
+      <w:jc w:val="center"/>
+    </w:pPr>
+    <w:rPr>
+      <w:sz w:val="18"/>
+      <w:szCs w:val="18"/>
+    </w:rPr>
+  </w:style>
+  <w:style w:type="character" w:customStyle="1" w:styleId="a5">
+    <w:name w:val="页眉 字符"/>
+    <w:basedOn w:val="a0"/>
+    <w:link w:val="a4"/>
+    <w:uiPriority w:val="99"/>
+    <w:rsid w:val="00862516"/>
+    <w:rPr>
+      <w:sz w:val="18"/>
+      <w:szCs w:val="18"/>
+    </w:rPr>
+  </w:style>
+  <w:style w:type="paragraph" w:styleId="a6">
+    <w:name w:val="footer"/>
+    <w:basedOn w:val="a"/>
+    <w:link w:val="a7"/>
+    <w:uiPriority w:val="99"/>
+    <w:unhideWhenUsed/>
+    <w:rsid w:val="00862516"/>
+    <w:pPr>
+      <w:tabs>
+        <w:tab w:val="center" w:pos="4153"/>
+        <w:tab w:val="right" w:pos="8306"/>
+      </w:tabs>
+      <w:snapToGrid w:val="0"/>
+      <w:jc w:val="left"/>
+    </w:pPr>
+    <w:rPr>
+      <w:sz w:val="18"/>
+      <w:szCs w:val="18"/>
+    </w:rPr>
+  </w:style>
+  <w:style w:type="character" w:customStyle="1" w:styleId="a7">
+    <w:name w:val="页脚 字符"/>
+    <w:basedOn w:val="a0"/>
+    <w:link w:val="a6"/>
+    <w:uiPriority w:val="99"/>
+    <w:rsid w:val="00862516"/>
+    <w:rPr>
+      <w:sz w:val="18"/>
+      <w:szCs w:val="18"/>
+    </w:rPr>
+  </w:style>
 </w:styles>
 </file>
 

</xml_diff>

<commit_message>
clean code and check
</commit_message>
<xml_diff>
--- a/worflow.docx
+++ b/worflow.docx
@@ -410,6 +410,11 @@
     <w:p/>
     <w:p/>
     <w:p>
+      <w:pPr>
+        <w:rPr>
+          <w:rFonts w:hint="eastAsia"/>
+        </w:rPr>
+      </w:pPr>
       <w:r>
         <w:rPr>
           <w:rFonts w:hint="eastAsia"/>
@@ -425,9 +430,6 @@
           <w:numId w:val="3"/>
         </w:numPr>
         <w:ind w:firstLineChars="0"/>
-        <w:rPr>
-          <w:rFonts w:hint="eastAsia"/>
-        </w:rPr>
       </w:pPr>
       <w:r>
         <w:t>L</w:t>
@@ -466,6 +468,15 @@
           <w:rFonts w:hint="eastAsia"/>
         </w:rPr>
         <w:t>assert</w:t>
+      </w:r>
+      <w:r>
+        <w:t xml:space="preserve"> </w:t>
+      </w:r>
+      <w:r>
+        <w:rPr>
+          <w:rFonts w:hint="eastAsia"/>
+        </w:rPr>
+        <w:t>√</w:t>
       </w:r>
     </w:p>
     <w:p>
@@ -479,17 +490,47 @@
       </w:pPr>
       <w:proofErr w:type="spellStart"/>
       <w:r>
-        <w:rPr>
-          <w:rFonts w:hint="eastAsia"/>
-        </w:rPr>
-        <w:t>addrMap</w:t>
+        <w:t>C</w:t>
+      </w:r>
+      <w:r>
+        <w:rPr>
+          <w:rFonts w:hint="eastAsia"/>
+        </w:rPr>
+        <w:t>md</w:t>
+      </w:r>
+      <w:r>
+        <w:t>SlotTag</w:t>
       </w:r>
       <w:proofErr w:type="spellEnd"/>
       <w:r>
         <w:rPr>
           <w:rFonts w:hint="eastAsia"/>
         </w:rPr>
-        <w:t>功能是否始终可用。</w:t>
+        <w:t>是否会影响工作？</w:t>
+      </w:r>
+      <w:r>
+        <w:rPr>
+          <w:rFonts w:hint="eastAsia"/>
+        </w:rPr>
+        <w:t xml:space="preserve"> </w:t>
+      </w:r>
+      <w:r>
+        <w:rPr>
+          <w:rFonts w:hint="eastAsia"/>
+        </w:rPr>
+        <w:t>目前认定不会。</w:t>
+      </w:r>
+      <w:r>
+        <w:rPr>
+          <w:rFonts w:hint="eastAsia"/>
+        </w:rPr>
+        <w:t xml:space="preserve"> </w:t>
+      </w:r>
+      <w:r>
+        <w:rPr>
+          <w:rFonts w:hint="eastAsia"/>
+        </w:rPr>
+        <w:t>√</w:t>
       </w:r>
     </w:p>
     <w:p>
@@ -501,17 +542,19 @@
         </w:numPr>
         <w:ind w:firstLineChars="0"/>
       </w:pPr>
-      <w:r>
-        <w:rPr>
-          <w:rFonts w:hint="eastAsia"/>
-        </w:rPr>
-        <w:t>schedule</w:t>
-      </w:r>
-      <w:r>
-        <w:rPr>
-          <w:rFonts w:hint="eastAsia"/>
-        </w:rPr>
-        <w:t>功能添加</w:t>
+      <w:proofErr w:type="spellStart"/>
+      <w:r>
+        <w:rPr>
+          <w:rFonts w:hint="eastAsia"/>
+        </w:rPr>
+        <w:t>addrMap</w:t>
+      </w:r>
+      <w:proofErr w:type="spellEnd"/>
+      <w:r>
+        <w:rPr>
+          <w:rFonts w:hint="eastAsia"/>
+        </w:rPr>
+        <w:t>功能是否始终可用。</w:t>
       </w:r>
     </w:p>
     <w:p>
@@ -527,142 +570,25 @@
         <w:rPr>
           <w:rFonts w:hint="eastAsia"/>
         </w:rPr>
-        <w:t>原本</w:t>
-      </w:r>
-      <w:r>
-        <w:rPr>
-          <w:rFonts w:hint="eastAsia"/>
-        </w:rPr>
-        <w:t>cosmos</w:t>
-      </w:r>
-      <w:r>
-        <w:rPr>
-          <w:rFonts w:hint="eastAsia"/>
-        </w:rPr>
-        <w:t>中</w:t>
-      </w:r>
-      <w:r>
-        <w:rPr>
-          <w:rFonts w:hint="eastAsia"/>
-        </w:rPr>
-        <w:t>admin</w:t>
-      </w:r>
-      <w:r>
-        <w:rPr>
-          <w:rFonts w:hint="eastAsia"/>
-        </w:rPr>
-        <w:t>实现使用了多出的</w:t>
-      </w:r>
-      <w:proofErr w:type="spellStart"/>
-      <w:r>
-        <w:rPr>
-          <w:rFonts w:hint="eastAsia"/>
-        </w:rPr>
-        <w:t>g</w:t>
-      </w:r>
-      <w:r>
-        <w:t>_nvmeTask</w:t>
-      </w:r>
-      <w:proofErr w:type="spellEnd"/>
-      <w:r>
-        <w:rPr>
-          <w:rFonts w:hint="eastAsia"/>
-        </w:rPr>
-        <w:t>.</w:t>
-      </w:r>
-      <w:r>
+        <w:t>schedule</w:t>
+      </w:r>
+      <w:r>
+        <w:rPr>
+          <w:rFonts w:hint="eastAsia"/>
+        </w:rPr>
+        <w:t>功能添加</w:t>
+      </w:r>
+      <w:r>
+        <w:rPr>
+          <w:rFonts w:hint="eastAsia"/>
+        </w:rPr>
         <w:t xml:space="preserve"> </w:t>
       </w:r>
       <w:r>
         <w:rPr>
           <w:rFonts w:hint="eastAsia"/>
         </w:rPr>
-        <w:t>替换成我们的</w:t>
-      </w:r>
-      <w:r>
-        <w:rPr>
-          <w:rFonts w:hint="eastAsia"/>
-        </w:rPr>
-        <w:t>admin</w:t>
-      </w:r>
-      <w:r>
-        <w:t xml:space="preserve"> </w:t>
-      </w:r>
-      <w:proofErr w:type="spellStart"/>
-      <w:r>
-        <w:rPr>
-          <w:rFonts w:hint="eastAsia"/>
-        </w:rPr>
-        <w:t>cmd</w:t>
-      </w:r>
-      <w:proofErr w:type="spellEnd"/>
-      <w:r>
-        <w:rPr>
-          <w:rFonts w:hint="eastAsia"/>
-        </w:rPr>
-        <w:t>之后会不会影响我们的任务调度额</w:t>
-      </w:r>
-      <w:r>
-        <w:t>…</w:t>
-      </w:r>
-      <w:r>
-        <w:rPr>
-          <w:rFonts w:hint="eastAsia"/>
-        </w:rPr>
-        <w:t>（毕竟我们</w:t>
-      </w:r>
-      <w:r>
-        <w:rPr>
-          <w:rFonts w:hint="eastAsia"/>
-        </w:rPr>
-        <w:t>io</w:t>
-      </w:r>
-      <w:r>
-        <w:rPr>
-          <w:rFonts w:hint="eastAsia"/>
-        </w:rPr>
-        <w:t>的</w:t>
-      </w:r>
-      <w:r>
-        <w:rPr>
-          <w:rFonts w:hint="eastAsia"/>
-        </w:rPr>
-        <w:t>sq</w:t>
-      </w:r>
-      <w:r>
-        <w:t xml:space="preserve"> </w:t>
-      </w:r>
-      <w:proofErr w:type="spellStart"/>
-      <w:r>
-        <w:rPr>
-          <w:rFonts w:hint="eastAsia"/>
-        </w:rPr>
-        <w:t>cq</w:t>
-      </w:r>
-      <w:proofErr w:type="spellEnd"/>
-      <w:r>
-        <w:rPr>
-          <w:rFonts w:hint="eastAsia"/>
-        </w:rPr>
-        <w:t>什么的都是</w:t>
-      </w:r>
-      <w:r>
-        <w:rPr>
-          <w:rFonts w:hint="eastAsia"/>
-        </w:rPr>
-        <w:t>admin</w:t>
-      </w:r>
-      <w:r>
-        <w:rPr>
-          <w:rFonts w:hint="eastAsia"/>
-        </w:rPr>
-        <w:t>搞定的额）</w:t>
-      </w:r>
-      <w:r>
-        <w:rPr>
-          <w:rFonts w:hint="eastAsia"/>
-        </w:rPr>
-        <w:t>、</w:t>
+        <w:t>√</w:t>
       </w:r>
     </w:p>
     <w:p>
@@ -674,8 +600,224 @@
         </w:numPr>
         <w:ind w:firstLineChars="0"/>
       </w:pPr>
+      <w:r>
+        <w:rPr>
+          <w:rFonts w:hint="eastAsia"/>
+        </w:rPr>
+        <w:t>原本</w:t>
+      </w:r>
+      <w:r>
+        <w:rPr>
+          <w:rFonts w:hint="eastAsia"/>
+        </w:rPr>
+        <w:t>cosmos</w:t>
+      </w:r>
+      <w:r>
+        <w:rPr>
+          <w:rFonts w:hint="eastAsia"/>
+        </w:rPr>
+        <w:t>中</w:t>
+      </w:r>
+      <w:r>
+        <w:rPr>
+          <w:rFonts w:hint="eastAsia"/>
+        </w:rPr>
+        <w:t>admin</w:t>
+      </w:r>
+      <w:r>
+        <w:rPr>
+          <w:rFonts w:hint="eastAsia"/>
+        </w:rPr>
+        <w:t>实现使用了多出的</w:t>
+      </w:r>
       <w:proofErr w:type="spellStart"/>
       <w:r>
+        <w:rPr>
+          <w:rFonts w:hint="eastAsia"/>
+        </w:rPr>
+        <w:t>g</w:t>
+      </w:r>
+      <w:r>
+        <w:t>_nvmeTask</w:t>
+      </w:r>
+      <w:proofErr w:type="spellEnd"/>
+      <w:r>
+        <w:rPr>
+          <w:rFonts w:hint="eastAsia"/>
+        </w:rPr>
+        <w:t>.</w:t>
+      </w:r>
+      <w:r>
+        <w:t xml:space="preserve"> </w:t>
+      </w:r>
+      <w:r>
+        <w:rPr>
+          <w:rFonts w:hint="eastAsia"/>
+        </w:rPr>
+        <w:t>替换成我们的</w:t>
+      </w:r>
+      <w:r>
+        <w:rPr>
+          <w:rFonts w:hint="eastAsia"/>
+        </w:rPr>
+        <w:t>admin</w:t>
+      </w:r>
+      <w:r>
+        <w:t xml:space="preserve"> </w:t>
+      </w:r>
+      <w:proofErr w:type="spellStart"/>
+      <w:r>
+        <w:rPr>
+          <w:rFonts w:hint="eastAsia"/>
+        </w:rPr>
+        <w:t>cmd</w:t>
+      </w:r>
+      <w:proofErr w:type="spellEnd"/>
+      <w:r>
+        <w:rPr>
+          <w:rFonts w:hint="eastAsia"/>
+        </w:rPr>
+        <w:t>之后会不会影响我们的任务调度额</w:t>
+      </w:r>
+      <w:r>
+        <w:t>…</w:t>
+      </w:r>
+      <w:r>
+        <w:rPr>
+          <w:rFonts w:hint="eastAsia"/>
+        </w:rPr>
+        <w:t>（毕竟我们</w:t>
+      </w:r>
+      <w:r>
+        <w:rPr>
+          <w:rFonts w:hint="eastAsia"/>
+        </w:rPr>
+        <w:t>io</w:t>
+      </w:r>
+      <w:r>
+        <w:rPr>
+          <w:rFonts w:hint="eastAsia"/>
+        </w:rPr>
+        <w:t>的</w:t>
+      </w:r>
+      <w:r>
+        <w:rPr>
+          <w:rFonts w:hint="eastAsia"/>
+        </w:rPr>
+        <w:t>sq</w:t>
+      </w:r>
+      <w:r>
+        <w:t xml:space="preserve"> </w:t>
+      </w:r>
+      <w:proofErr w:type="spellStart"/>
+      <w:r>
+        <w:rPr>
+          <w:rFonts w:hint="eastAsia"/>
+        </w:rPr>
+        <w:t>cq</w:t>
+      </w:r>
+      <w:proofErr w:type="spellEnd"/>
+      <w:r>
+        <w:rPr>
+          <w:rFonts w:hint="eastAsia"/>
+        </w:rPr>
+        <w:t>什么的都是</w:t>
+      </w:r>
+      <w:r>
+        <w:rPr>
+          <w:rFonts w:hint="eastAsia"/>
+        </w:rPr>
+        <w:t>admin</w:t>
+      </w:r>
+      <w:r>
+        <w:rPr>
+          <w:rFonts w:hint="eastAsia"/>
+        </w:rPr>
+        <w:t>搞定的额）</w:t>
+      </w:r>
+      <w:r>
+        <w:rPr>
+          <w:rFonts w:hint="eastAsia"/>
+        </w:rPr>
+        <w:t>、</w:t>
+      </w:r>
+    </w:p>
+    <w:p>
+      <w:pPr>
+        <w:pStyle w:val="a3"/>
+        <w:numPr>
+          <w:ilvl w:val="1"/>
+          <w:numId w:val="3"/>
+        </w:numPr>
+        <w:ind w:firstLineChars="0"/>
+        <w:rPr>
+          <w:rFonts w:hint="eastAsia"/>
+        </w:rPr>
+      </w:pPr>
+      <w:r>
+        <w:rPr>
+          <w:rFonts w:hint="eastAsia"/>
+        </w:rPr>
+        <w:t>并不会影响调度。调度的仅仅是</w:t>
+      </w:r>
+      <w:r>
+        <w:rPr>
+          <w:rFonts w:hint="eastAsia"/>
+        </w:rPr>
+        <w:t>io</w:t>
+      </w:r>
+      <w:r>
+        <w:t xml:space="preserve"> </w:t>
+      </w:r>
+      <w:proofErr w:type="spellStart"/>
+      <w:r>
+        <w:rPr>
+          <w:rFonts w:hint="eastAsia"/>
+        </w:rPr>
+        <w:t>cmd</w:t>
+      </w:r>
+      <w:proofErr w:type="spellEnd"/>
+      <w:r>
+        <w:rPr>
+          <w:rFonts w:hint="eastAsia"/>
+        </w:rPr>
+        <w:t>中分解出来的</w:t>
+      </w:r>
+      <w:proofErr w:type="spellStart"/>
+      <w:r>
+        <w:rPr>
+          <w:rFonts w:hint="eastAsia"/>
+        </w:rPr>
+        <w:t>nandcmd</w:t>
+      </w:r>
+      <w:proofErr w:type="spellEnd"/>
+      <w:r>
+        <w:rPr>
+          <w:rFonts w:hint="eastAsia"/>
+        </w:rPr>
+        <w:t>罢了</w:t>
+      </w:r>
+      <w:r>
+        <w:rPr>
+          <w:rFonts w:hint="eastAsia"/>
+        </w:rPr>
+        <w:t>.</w:t>
+      </w:r>
+      <w:r>
+        <w:t>.</w:t>
+      </w:r>
+    </w:p>
+    <w:p>
+      <w:pPr>
+        <w:pStyle w:val="a3"/>
+        <w:numPr>
+          <w:ilvl w:val="0"/>
+          <w:numId w:val="3"/>
+        </w:numPr>
+        <w:ind w:firstLineChars="0"/>
+      </w:pPr>
+      <w:proofErr w:type="spellStart"/>
+      <w:r>
         <w:t>I</w:t>
       </w:r>
       <w:r>
@@ -722,43 +864,9 @@
         <w:t>.</w:t>
       </w:r>
       <w:r>
-        <w:t xml:space="preserve">. </w:t>
-      </w:r>
-      <w:r>
-        <w:rPr>
-          <w:rFonts w:hint="eastAsia"/>
-        </w:rPr>
-        <w:t>flush</w:t>
-      </w:r>
-      <w:r>
-        <w:rPr>
-          <w:rFonts w:hint="eastAsia"/>
-        </w:rPr>
-        <w:t>和</w:t>
-      </w:r>
-      <w:r>
-        <w:rPr>
-          <w:rFonts w:hint="eastAsia"/>
-        </w:rPr>
-        <w:t>io</w:t>
-      </w:r>
-      <w:r>
-        <w:t xml:space="preserve"> </w:t>
-      </w:r>
-      <w:r>
-        <w:rPr>
-          <w:rFonts w:hint="eastAsia"/>
-        </w:rPr>
-        <w:t>write</w:t>
-      </w:r>
-      <w:r>
-        <w:rPr>
-          <w:rFonts w:hint="eastAsia"/>
-        </w:rPr>
-        <w:t>之间有什么具体差别</w:t>
+        <w:t>.</w:t>
       </w:r>
     </w:p>
-    <w:p/>
     <w:p/>
     <w:p/>
     <w:sectPr>
@@ -946,7 +1054,7 @@
         <w:rFonts w:ascii="宋体" w:eastAsia="宋体" w:hAnsi="宋体" w:cstheme="minorBidi" w:hint="eastAsia"/>
       </w:rPr>
     </w:lvl>
-    <w:lvl w:ilvl="1" w:tplc="04090003" w:tentative="1">
+    <w:lvl w:ilvl="1" w:tplc="04090003">
       <w:start w:val="1"/>
       <w:numFmt w:val="bullet"/>
       <w:lvlText w:val=""/>

</xml_diff>